<commit_message>
qrcode replacement works on one example
</commit_message>
<xml_diff>
--- a/examples/qrCodeExample.docx
+++ b/examples/qrCodeExample.docx
@@ -10,9 +10,9 @@
         </w:rPr>
         <w:drawing>
           <wp:inline distT="0" distB="0" distL="0" distR="0">
-            <wp:extent cx="1905000" cy="1905000"/>
+            <wp:extent cx="2667000" cy="2667000"/>
             <wp:effectExtent l="0" t="0" r="0" b="0"/>
-            <wp:docPr id="1" name="Image 1" descr="C:\wamp\www\sferenoreport\versionjs\examples\qrcode.png"/>
+            <wp:docPr id="2" name="Image 2" descr="C:\wamp\www\sferenoreport\versionjs\examples\qrcode.png"/>
             <wp:cNvGraphicFramePr>
               <a:graphicFrameLocks xmlns:a="http://schemas.openxmlformats.org/drawingml/2006/main" noChangeAspect="1"/>
             </wp:cNvGraphicFramePr>
@@ -41,7 +41,7 @@
                   <pic:spPr bwMode="auto">
                     <a:xfrm>
                       <a:off x="0" y="0"/>
-                      <a:ext cx="1905000" cy="1905000"/>
+                      <a:ext cx="2667000" cy="2667000"/>
                     </a:xfrm>
                     <a:prstGeom prst="rect">
                       <a:avLst/>

</xml_diff>

<commit_message>
docxgen qrcode generation works with callback
</commit_message>
<xml_diff>
--- a/examples/qrCodeExample.docx
+++ b/examples/qrCodeExample.docx
@@ -10,9 +10,9 @@
         </w:rPr>
         <w:drawing>
           <wp:inline distT="0" distB="0" distL="0" distR="0">
-            <wp:extent cx="2667000" cy="2667000"/>
+            <wp:extent cx="1905000" cy="1905000"/>
             <wp:effectExtent l="0" t="0" r="0" b="0"/>
-            <wp:docPr id="2" name="Image 2" descr="C:\wamp\www\sferenoreport\versionjs\examples\qrcode.png"/>
+            <wp:docPr id="2" name="Image 2" descr="C:\Users\Edgar\Downloads\qrcode (1).png"/>
             <wp:cNvGraphicFramePr>
               <a:graphicFrameLocks xmlns:a="http://schemas.openxmlformats.org/drawingml/2006/main" noChangeAspect="1"/>
             </wp:cNvGraphicFramePr>
@@ -20,7 +20,7 @@
               <a:graphicData uri="http://schemas.openxmlformats.org/drawingml/2006/picture">
                 <pic:pic xmlns:pic="http://schemas.openxmlformats.org/drawingml/2006/picture">
                   <pic:nvPicPr>
-                    <pic:cNvPr id="0" name="Picture 1" descr="C:\wamp\www\sferenoreport\versionjs\examples\qrcode.png"/>
+                    <pic:cNvPr id="0" name="Picture 1" descr="C:\Users\Edgar\Downloads\qrcode (1).png"/>
                     <pic:cNvPicPr>
                       <a:picLocks noChangeAspect="1" noChangeArrowheads="1"/>
                     </pic:cNvPicPr>
@@ -41,7 +41,7 @@
                   <pic:spPr bwMode="auto">
                     <a:xfrm>
                       <a:off x="0" y="0"/>
-                      <a:ext cx="2667000" cy="2667000"/>
+                      <a:ext cx="1905000" cy="1905000"/>
                     </a:xfrm>
                     <a:prstGeom prst="rect">
                       <a:avLst/>

</xml_diff>